<commit_message>
Added the smash ball but have not made it add points to the score counter
</commit_message>
<xml_diff>
--- a/Maze/Independent_Study_Project_-_Checkpoint_1-1.docx
+++ b/Maze/Independent_Study_Project_-_Checkpoint_1-1.docx
@@ -410,12 +410,46 @@
             </w:tcMar>
           </w:tcPr>
           <w:p>
+            <w:pPr>
+              <w:rPr>
+                <w:rStyle w:val="Hyperlink"/>
+              </w:rPr>
+            </w:pPr>
             <w:hyperlink r:id="rId7" w:anchor="L70-L72" w:history="1">
               <w:r>
                 <w:rPr>
                   <w:rStyle w:val="Hyperlink"/>
                 </w:rPr>
-                <w:t>https://github.com/rsgc-murphy-o/Maze/blob/dd23df043fe1b72273b6275d7595ca19adf6d7f2/Maze/GameScene.swift#L70-L72</w:t>
+                <w:t>https://github.com/rsgc-murphy-</w:t>
+              </w:r>
+              <w:r>
+                <w:rPr>
+                  <w:rStyle w:val="Hyperlink"/>
+                </w:rPr>
+                <w:t>o</w:t>
+              </w:r>
+              <w:r>
+                <w:rPr>
+                  <w:rStyle w:val="Hyperlink"/>
+                </w:rPr>
+                <w:t>/Maze/blob/dd23df043fe1b72273b6275d7595ca19adf6d7f2/Maze/GameScene.swift#L70-L72</w:t>
+              </w:r>
+            </w:hyperlink>
+          </w:p>
+          <w:p>
+            <w:pPr>
+              <w:rPr>
+                <w:rStyle w:val="Hyperlink"/>
+              </w:rPr>
+            </w:pPr>
+          </w:p>
+          <w:p>
+            <w:hyperlink r:id="rId8" w:history="1">
+              <w:r>
+                <w:rPr>
+                  <w:rStyle w:val="Hyperlink"/>
+                </w:rPr>
+                <w:t>https://github.com/rsgc-murphy-o/Maze/commit/b4832c03fac46404753c1ce367a40cbd03684cf2#diff-a8fc7249233ad627c23477f3cac7e46bR14</w:t>
               </w:r>
             </w:hyperlink>
           </w:p>
@@ -423,6 +457,11 @@
           <w:p>
             <w:r>
               <w:t xml:space="preserve">I identify the scene as a constant so it is not altered. </w:t>
+            </w:r>
+          </w:p>
+          <w:p>
+            <w:r>
+              <w:t xml:space="preserve">Or identify a variable that changes. </w:t>
             </w:r>
           </w:p>
         </w:tc>
@@ -703,7 +742,7 @@
             </w:tcMar>
           </w:tcPr>
           <w:p>
-            <w:hyperlink r:id="rId8" w:anchor="L13-L15" w:history="1">
+            <w:hyperlink r:id="rId9" w:anchor="L13-L15" w:history="1">
               <w:r>
                 <w:rPr>
                   <w:rStyle w:val="Hyperlink"/>
@@ -713,6 +752,22 @@
             </w:hyperlink>
           </w:p>
           <w:p/>
+          <w:p>
+            <w:hyperlink r:id="rId10" w:history="1">
+              <w:r>
+                <w:rPr>
+                  <w:rStyle w:val="Hyperlink"/>
+                </w:rPr>
+                <w:t>https://github.com/rsgc-murphy-o/Maze/commit/b4832c03fac46404753c1ce367a40cbd03684cf2#diff-a8fc7249233ad627c23477f3cac7e46bR24</w:t>
+              </w:r>
+            </w:hyperlink>
+          </w:p>
+          <w:p/>
+          <w:p>
+            <w:r>
+              <w:t xml:space="preserve">Assigning names to constants. </w:t>
+            </w:r>
+          </w:p>
         </w:tc>
       </w:tr>
       <w:tr>
@@ -1005,16 +1060,21 @@
             </w:tcMar>
           </w:tcPr>
           <w:p>
-            <w:hyperlink r:id="rId9" w:anchor="L21" w:history="1">
+            <w:hyperlink r:id="rId11" w:history="1">
               <w:r>
                 <w:rPr>
                   <w:rStyle w:val="Hyperlink"/>
                 </w:rPr>
-                <w:t>https://github.com/rsgc-murphy-o/Maze/blob/dd23df043fe1b72273b6275d7595ca19adf6d7f2/Maze/GameScene.swift#L21</w:t>
+                <w:t>https://github.com/rsgc-murphy-o/Maze/commit/b4832c03fac46404753c1ce367a40cbd03684cf2#diff-a8fc7249233ad627c23477f3cac7e46bR115</w:t>
               </w:r>
             </w:hyperlink>
           </w:p>
           <w:p/>
+          <w:p>
+            <w:r>
+              <w:t>Use of Boolean to start if loop.</w:t>
+            </w:r>
+          </w:p>
         </w:tc>
       </w:tr>
       <w:tr>
@@ -1293,7 +1353,12 @@
             </w:tcMar>
           </w:tcPr>
           <w:p>
-            <w:hyperlink r:id="rId10" w:anchor="diff-a8fc7249233ad627c23477f3cac7e46bR98" w:history="1">
+            <w:pPr>
+              <w:rPr>
+                <w:u w:val="single"/>
+              </w:rPr>
+            </w:pPr>
+            <w:hyperlink r:id="rId12" w:anchor="diff-a8fc7249233ad627c23477f3cac7e46bR98" w:history="1">
               <w:r>
                 <w:rPr>
                   <w:rStyle w:val="Hyperlink"/>
@@ -1303,6 +1368,11 @@
             </w:hyperlink>
           </w:p>
           <w:p/>
+          <w:p>
+            <w:r>
+              <w:t>For when the obstacle hits the ball</w:t>
+            </w:r>
+          </w:p>
         </w:tc>
       </w:tr>
       <w:tr>
@@ -1497,6 +1567,330 @@
           <w:szCs w:val="20"/>
         </w:rPr>
       </w:pPr>
+    </w:p>
+    <w:p>
+      <w:pPr>
+        <w:pStyle w:val="Body"/>
+        <w:rPr>
+          <w:sz w:val="20"/>
+          <w:szCs w:val="20"/>
+        </w:rPr>
+      </w:pPr>
+    </w:p>
+    <w:tbl>
+      <w:tblPr>
+        <w:tblW w:w="12955" w:type="dxa"/>
+        <w:tblInd w:w="108" w:type="dxa"/>
+        <w:tblBorders>
+          <w:top w:val="single" w:sz="2" w:space="0" w:color="000000"/>
+          <w:left w:val="single" w:sz="2" w:space="0" w:color="000000"/>
+          <w:bottom w:val="single" w:sz="2" w:space="0" w:color="000000"/>
+          <w:right w:val="single" w:sz="2" w:space="0" w:color="000000"/>
+          <w:insideH w:val="single" w:sz="2" w:space="0" w:color="000000"/>
+          <w:insideV w:val="single" w:sz="2" w:space="0" w:color="000000"/>
+        </w:tblBorders>
+        <w:shd w:val="clear" w:color="auto" w:fill="BDC0BF"/>
+        <w:tblLayout w:type="fixed"/>
+        <w:tblLook w:val="04A0" w:firstRow="1" w:lastRow="0" w:firstColumn="1" w:lastColumn="0" w:noHBand="0" w:noVBand="1"/>
+      </w:tblPr>
+      <w:tblGrid>
+        <w:gridCol w:w="12955"/>
+      </w:tblGrid>
+      <w:tr>
+        <w:trPr>
+          <w:trHeight w:val="279"/>
+          <w:tblHeader/>
+        </w:trPr>
+        <w:tc>
+          <w:tcPr>
+            <w:tcW w:w="12955" w:type="dxa"/>
+            <w:tcBorders>
+              <w:top w:val="single" w:sz="2" w:space="0" w:color="000000"/>
+              <w:left w:val="single" w:sz="2" w:space="0" w:color="000000"/>
+              <w:bottom w:val="single" w:sz="4" w:space="0" w:color="000000"/>
+              <w:right w:val="single" w:sz="2" w:space="0" w:color="000000"/>
+            </w:tcBorders>
+            <w:shd w:val="clear" w:color="auto" w:fill="BDC0BF"/>
+            <w:tcMar>
+              <w:top w:w="80" w:type="dxa"/>
+              <w:left w:w="80" w:type="dxa"/>
+              <w:bottom w:w="80" w:type="dxa"/>
+              <w:right w:w="80" w:type="dxa"/>
+            </w:tcMar>
+          </w:tcPr>
+          <w:p>
+            <w:pPr>
+              <w:pStyle w:val="TableStyle1"/>
+            </w:pPr>
+            <w:r>
+              <w:lastRenderedPageBreak/>
+              <w:t>Evidence:</w:t>
+            </w:r>
+            <w:r>
+              <w:rPr>
+                <w:b w:val="0"/>
+                <w:bCs w:val="0"/>
+              </w:rPr>
+              <w:t xml:space="preserve"> provide link(s) where possible, optionally provide brief explanatory text, add rows as needed</w:t>
+            </w:r>
+          </w:p>
+        </w:tc>
+      </w:tr>
+      <w:tr>
+        <w:tblPrEx>
+          <w:shd w:val="clear" w:color="auto" w:fill="auto"/>
+        </w:tblPrEx>
+        <w:trPr>
+          <w:trHeight w:val="279"/>
+        </w:trPr>
+        <w:tc>
+          <w:tcPr>
+            <w:tcW w:w="12955" w:type="dxa"/>
+            <w:tcBorders>
+              <w:top w:val="single" w:sz="4" w:space="0" w:color="000000"/>
+              <w:left w:val="single" w:sz="2" w:space="0" w:color="000000"/>
+              <w:bottom w:val="single" w:sz="2" w:space="0" w:color="000000"/>
+              <w:right w:val="single" w:sz="2" w:space="0" w:color="000000"/>
+            </w:tcBorders>
+            <w:shd w:val="clear" w:color="auto" w:fill="auto"/>
+            <w:tcMar>
+              <w:top w:w="80" w:type="dxa"/>
+              <w:left w:w="80" w:type="dxa"/>
+              <w:bottom w:w="80" w:type="dxa"/>
+              <w:right w:w="80" w:type="dxa"/>
+            </w:tcMar>
+          </w:tcPr>
+          <w:p>
+            <w:hyperlink r:id="rId13" w:anchor="diff-a8fc7249233ad627c23477f3cac7e46bL93" w:history="1">
+              <w:r>
+                <w:rPr>
+                  <w:rStyle w:val="Hyperlink"/>
+                </w:rPr>
+                <w:t>https://github.com/rsgc-murphy-o/Maze/commit/a5055531474884a02f09bac9d30ccf7d569862bf#diff-a8fc7249233ad627c23477f3cac7e46bL93</w:t>
+              </w:r>
+            </w:hyperlink>
+          </w:p>
+          <w:p/>
+          <w:p>
+            <w:r>
+              <w:t>initializing array of hitObstacles.</w:t>
+            </w:r>
+          </w:p>
+        </w:tc>
+      </w:tr>
+      <w:tr>
+        <w:tblPrEx>
+          <w:shd w:val="clear" w:color="auto" w:fill="auto"/>
+        </w:tblPrEx>
+        <w:trPr>
+          <w:trHeight w:val="279"/>
+        </w:trPr>
+        <w:tc>
+          <w:tcPr>
+            <w:tcW w:w="12955" w:type="dxa"/>
+            <w:tcBorders>
+              <w:top w:val="single" w:sz="2" w:space="0" w:color="000000"/>
+              <w:left w:val="single" w:sz="2" w:space="0" w:color="000000"/>
+              <w:bottom w:val="single" w:sz="2" w:space="0" w:color="000000"/>
+              <w:right w:val="single" w:sz="2" w:space="0" w:color="000000"/>
+            </w:tcBorders>
+            <w:shd w:val="clear" w:color="auto" w:fill="EEEEEE"/>
+            <w:tcMar>
+              <w:top w:w="80" w:type="dxa"/>
+              <w:left w:w="80" w:type="dxa"/>
+              <w:bottom w:w="80" w:type="dxa"/>
+              <w:right w:w="80" w:type="dxa"/>
+            </w:tcMar>
+          </w:tcPr>
+          <w:p/>
+        </w:tc>
+      </w:tr>
+    </w:tbl>
+    <w:p>
+      <w:pPr>
+        <w:pStyle w:val="Body"/>
+        <w:rPr>
+          <w:sz w:val="20"/>
+          <w:szCs w:val="20"/>
+        </w:rPr>
+      </w:pPr>
+    </w:p>
+    <w:p>
+      <w:pPr>
+        <w:pStyle w:val="Body"/>
+        <w:rPr>
+          <w:sz w:val="20"/>
+          <w:szCs w:val="20"/>
+        </w:rPr>
+      </w:pPr>
+    </w:p>
+    <w:p>
+      <w:pPr>
+        <w:pStyle w:val="Body"/>
+        <w:rPr>
+          <w:b/>
+          <w:bCs/>
+          <w:sz w:val="20"/>
+          <w:szCs w:val="20"/>
+        </w:rPr>
+      </w:pPr>
+      <w:r>
+        <w:rPr>
+          <w:b/>
+          <w:bCs/>
+          <w:sz w:val="20"/>
+          <w:szCs w:val="20"/>
+        </w:rPr>
+        <w:t>Overall rating on this standard</w:t>
+      </w:r>
+      <w:r>
+        <w:rPr>
+          <w:sz w:val="20"/>
+          <w:szCs w:val="20"/>
+        </w:rPr>
+        <w:t xml:space="preserve">: </w:t>
+      </w:r>
+      <w:r>
+        <w:rPr>
+          <w:rFonts w:ascii="Arial Unicode MS" w:hAnsi="Arial Unicode MS"/>
+          <w:sz w:val="20"/>
+          <w:szCs w:val="20"/>
+        </w:rPr>
+        <w:t>✩</w:t>
+      </w:r>
+      <w:r>
+        <w:rPr>
+          <w:sz w:val="20"/>
+          <w:szCs w:val="20"/>
+        </w:rPr>
+        <w:t xml:space="preserve"> </w:t>
+      </w:r>
+      <w:r>
+        <w:rPr>
+          <w:rFonts w:ascii="Arial Unicode MS" w:hAnsi="Arial Unicode MS"/>
+          <w:sz w:val="20"/>
+          <w:szCs w:val="20"/>
+        </w:rPr>
+        <w:t>✩</w:t>
+      </w:r>
+      <w:r>
+        <w:rPr>
+          <w:sz w:val="20"/>
+          <w:szCs w:val="20"/>
+        </w:rPr>
+        <w:t xml:space="preserve"> </w:t>
+      </w:r>
+      <w:r>
+        <w:rPr>
+          <w:rFonts w:ascii="Arial Unicode MS" w:hAnsi="Arial Unicode MS"/>
+          <w:sz w:val="20"/>
+          <w:szCs w:val="20"/>
+        </w:rPr>
+        <w:t>✩</w:t>
+      </w:r>
+      <w:r>
+        <w:rPr>
+          <w:sz w:val="20"/>
+          <w:szCs w:val="20"/>
+        </w:rPr>
+        <w:t xml:space="preserve"> </w:t>
+      </w:r>
+      <w:r>
+        <w:rPr>
+          <w:rFonts w:ascii="Arial Unicode MS" w:hAnsi="Arial Unicode MS"/>
+          <w:sz w:val="20"/>
+          <w:szCs w:val="20"/>
+        </w:rPr>
+        <w:t>✩</w:t>
+      </w:r>
+      <w:r>
+        <w:rPr>
+          <w:sz w:val="20"/>
+          <w:szCs w:val="20"/>
+        </w:rPr>
+        <w:t xml:space="preserve"> </w:t>
+      </w:r>
+      <w:r>
+        <w:rPr>
+          <w:rFonts w:ascii="Arial Unicode MS" w:hAnsi="Arial Unicode MS"/>
+          <w:sz w:val="20"/>
+          <w:szCs w:val="20"/>
+        </w:rPr>
+        <w:t>✩</w:t>
+      </w:r>
+    </w:p>
+    <w:p>
+      <w:pPr>
+        <w:pStyle w:val="Body"/>
+        <w:rPr>
+          <w:sz w:val="20"/>
+          <w:szCs w:val="20"/>
+        </w:rPr>
+      </w:pPr>
+    </w:p>
+    <w:p>
+      <w:pPr>
+        <w:pStyle w:val="Body"/>
+        <w:rPr>
+          <w:sz w:val="20"/>
+          <w:szCs w:val="20"/>
+        </w:rPr>
+      </w:pPr>
+    </w:p>
+    <w:p>
+      <w:pPr>
+        <w:pStyle w:val="Heading3"/>
+        <w:rPr>
+          <w:sz w:val="22"/>
+          <w:szCs w:val="22"/>
+        </w:rPr>
+      </w:pPr>
+      <w:r>
+        <w:t>A2. Control Structures and Simple Algorithms</w:t>
+      </w:r>
+      <w:r>
+        <w:rPr>
+          <w:rFonts w:ascii="Arial Unicode MS" w:hAnsi="Arial Unicode MS"/>
+        </w:rPr>
+        <w:br/>
+      </w:r>
+      <w:r>
+        <w:rPr>
+          <w:sz w:val="22"/>
+          <w:szCs w:val="22"/>
+        </w:rPr>
+        <w:t>Demonstrate the ability to use control structures and simple algorithms in computer programs;</w:t>
+      </w:r>
+    </w:p>
+    <w:p>
+      <w:pPr>
+        <w:pStyle w:val="Body"/>
+      </w:pPr>
+    </w:p>
+    <w:p>
+      <w:pPr>
+        <w:pStyle w:val="Body"/>
+        <w:rPr>
+          <w:sz w:val="20"/>
+          <w:szCs w:val="20"/>
+        </w:rPr>
+      </w:pPr>
+      <w:r>
+        <w:rPr>
+          <w:b/>
+          <w:bCs/>
+          <w:sz w:val="20"/>
+          <w:szCs w:val="20"/>
+        </w:rPr>
+        <w:t>A2.1</w:t>
+      </w:r>
+      <w:r>
+        <w:rPr>
+          <w:sz w:val="20"/>
+          <w:szCs w:val="20"/>
+        </w:rPr>
+        <w:t xml:space="preserve"> write programs that incorporate user input, processing, and screen output;</w:t>
+      </w:r>
     </w:p>
     <w:p>
       <w:pPr>
@@ -1590,16 +1984,21 @@
             </w:tcMar>
           </w:tcPr>
           <w:p>
-            <w:hyperlink r:id="rId11" w:anchor="diff-a8fc7249233ad627c23477f3cac7e46bL93" w:history="1">
+            <w:hyperlink r:id="rId14" w:anchor="L37-L74" w:history="1">
               <w:r>
                 <w:rPr>
                   <w:rStyle w:val="Hyperlink"/>
                 </w:rPr>
-                <w:t>https://github.com/rsgc-murphy-o/Maze/commit/a5055531474884a02f09bac9d30ccf7d569862bf#diff-a8fc7249233ad627c23477f3cac7e46bL93</w:t>
+                <w:t>https://github.com/rsgc-murphy-o/Maze/blob/dd23df043fe1b72273b6275d7595ca19adf6d7f2/Maze/GameScene.swift#L37-L74</w:t>
               </w:r>
             </w:hyperlink>
           </w:p>
           <w:p/>
+          <w:p>
+            <w:r>
+              <w:t>the ball moves when one touches and or holds down mouse 1.</w:t>
+            </w:r>
+          </w:p>
         </w:tc>
       </w:tr>
       <w:tr>
@@ -1763,36 +2162,6 @@
     </w:p>
     <w:p>
       <w:pPr>
-        <w:pStyle w:val="Heading3"/>
-        <w:rPr>
-          <w:sz w:val="22"/>
-          <w:szCs w:val="22"/>
-        </w:rPr>
-      </w:pPr>
-      <w:r>
-        <w:t>A2. Control Structures and Simple Algorithms</w:t>
-      </w:r>
-      <w:r>
-        <w:rPr>
-          <w:rFonts w:ascii="Arial Unicode MS" w:hAnsi="Arial Unicode MS"/>
-        </w:rPr>
-        <w:br/>
-      </w:r>
-      <w:r>
-        <w:rPr>
-          <w:sz w:val="22"/>
-          <w:szCs w:val="22"/>
-        </w:rPr>
-        <w:t>Demonstrate the ability to use control structures and simple algorithms in computer programs;</w:t>
-      </w:r>
-    </w:p>
-    <w:p>
-      <w:pPr>
-        <w:pStyle w:val="Body"/>
-      </w:pPr>
-    </w:p>
-    <w:p>
-      <w:pPr>
         <w:pStyle w:val="Body"/>
         <w:rPr>
           <w:sz w:val="20"/>
@@ -1806,14 +2175,308 @@
           <w:sz w:val="20"/>
           <w:szCs w:val="20"/>
         </w:rPr>
-        <w:t>A2.1</w:t>
-      </w:r>
-      <w:r>
-        <w:rPr>
-          <w:sz w:val="20"/>
-          <w:szCs w:val="20"/>
-        </w:rPr>
-        <w:t xml:space="preserve"> write programs that incorporate user input, processing, and screen output;</w:t>
+        <w:t>A2.2</w:t>
+      </w:r>
+      <w:r>
+        <w:rPr>
+          <w:sz w:val="20"/>
+          <w:szCs w:val="20"/>
+        </w:rPr>
+        <w:t xml:space="preserve"> use sequence, selection, and repetition control structures to create programming solutions;</w:t>
+      </w:r>
+    </w:p>
+    <w:p>
+      <w:pPr>
+        <w:pStyle w:val="Body"/>
+        <w:rPr>
+          <w:sz w:val="20"/>
+          <w:szCs w:val="20"/>
+        </w:rPr>
+      </w:pPr>
+    </w:p>
+    <w:tbl>
+      <w:tblPr>
+        <w:tblW w:w="12955" w:type="dxa"/>
+        <w:tblInd w:w="108" w:type="dxa"/>
+        <w:tblBorders>
+          <w:top w:val="single" w:sz="2" w:space="0" w:color="000000"/>
+          <w:left w:val="single" w:sz="2" w:space="0" w:color="000000"/>
+          <w:bottom w:val="single" w:sz="2" w:space="0" w:color="000000"/>
+          <w:right w:val="single" w:sz="2" w:space="0" w:color="000000"/>
+          <w:insideH w:val="single" w:sz="2" w:space="0" w:color="000000"/>
+          <w:insideV w:val="single" w:sz="2" w:space="0" w:color="000000"/>
+        </w:tblBorders>
+        <w:shd w:val="clear" w:color="auto" w:fill="BDC0BF"/>
+        <w:tblLayout w:type="fixed"/>
+        <w:tblLook w:val="04A0" w:firstRow="1" w:lastRow="0" w:firstColumn="1" w:lastColumn="0" w:noHBand="0" w:noVBand="1"/>
+      </w:tblPr>
+      <w:tblGrid>
+        <w:gridCol w:w="12955"/>
+      </w:tblGrid>
+      <w:tr>
+        <w:trPr>
+          <w:trHeight w:val="279"/>
+          <w:tblHeader/>
+        </w:trPr>
+        <w:tc>
+          <w:tcPr>
+            <w:tcW w:w="12955" w:type="dxa"/>
+            <w:tcBorders>
+              <w:top w:val="single" w:sz="2" w:space="0" w:color="000000"/>
+              <w:left w:val="single" w:sz="2" w:space="0" w:color="000000"/>
+              <w:bottom w:val="single" w:sz="4" w:space="0" w:color="000000"/>
+              <w:right w:val="single" w:sz="2" w:space="0" w:color="000000"/>
+            </w:tcBorders>
+            <w:shd w:val="clear" w:color="auto" w:fill="BDC0BF"/>
+            <w:tcMar>
+              <w:top w:w="80" w:type="dxa"/>
+              <w:left w:w="80" w:type="dxa"/>
+              <w:bottom w:w="80" w:type="dxa"/>
+              <w:right w:w="80" w:type="dxa"/>
+            </w:tcMar>
+          </w:tcPr>
+          <w:p>
+            <w:pPr>
+              <w:pStyle w:val="TableStyle1"/>
+            </w:pPr>
+            <w:r>
+              <w:lastRenderedPageBreak/>
+              <w:t>Evidence:</w:t>
+            </w:r>
+            <w:r>
+              <w:rPr>
+                <w:b w:val="0"/>
+                <w:bCs w:val="0"/>
+              </w:rPr>
+              <w:t xml:space="preserve"> provide link(s) where possible, optionally provide brief explanatory text, add rows as needed</w:t>
+            </w:r>
+          </w:p>
+        </w:tc>
+      </w:tr>
+      <w:tr>
+        <w:tblPrEx>
+          <w:shd w:val="clear" w:color="auto" w:fill="auto"/>
+        </w:tblPrEx>
+        <w:trPr>
+          <w:trHeight w:val="279"/>
+        </w:trPr>
+        <w:tc>
+          <w:tcPr>
+            <w:tcW w:w="12955" w:type="dxa"/>
+            <w:tcBorders>
+              <w:top w:val="single" w:sz="4" w:space="0" w:color="000000"/>
+              <w:left w:val="single" w:sz="2" w:space="0" w:color="000000"/>
+              <w:bottom w:val="single" w:sz="2" w:space="0" w:color="000000"/>
+              <w:right w:val="single" w:sz="2" w:space="0" w:color="000000"/>
+            </w:tcBorders>
+            <w:shd w:val="clear" w:color="auto" w:fill="auto"/>
+            <w:tcMar>
+              <w:top w:w="80" w:type="dxa"/>
+              <w:left w:w="80" w:type="dxa"/>
+              <w:bottom w:w="80" w:type="dxa"/>
+              <w:right w:w="80" w:type="dxa"/>
+            </w:tcMar>
+          </w:tcPr>
+          <w:p>
+            <w:hyperlink r:id="rId15" w:anchor="L13-L33" w:history="1">
+              <w:r>
+                <w:rPr>
+                  <w:rStyle w:val="Hyperlink"/>
+                </w:rPr>
+                <w:t>https://github.com/rsgc-murphy-o/Maze/blob/dd23df043fe1b72273b6275d7595ca19adf6d7f2/Maze/GameScene.swift#L13-L33</w:t>
+              </w:r>
+            </w:hyperlink>
+          </w:p>
+          <w:p/>
+          <w:p>
+            <w:r>
+              <w:t xml:space="preserve">places the background first then all of the sprite on top of it. </w:t>
+            </w:r>
+          </w:p>
+        </w:tc>
+      </w:tr>
+      <w:tr>
+        <w:tblPrEx>
+          <w:shd w:val="clear" w:color="auto" w:fill="auto"/>
+        </w:tblPrEx>
+        <w:trPr>
+          <w:trHeight w:val="279"/>
+        </w:trPr>
+        <w:tc>
+          <w:tcPr>
+            <w:tcW w:w="12955" w:type="dxa"/>
+            <w:tcBorders>
+              <w:top w:val="single" w:sz="2" w:space="0" w:color="000000"/>
+              <w:left w:val="single" w:sz="2" w:space="0" w:color="000000"/>
+              <w:bottom w:val="single" w:sz="2" w:space="0" w:color="000000"/>
+              <w:right w:val="single" w:sz="2" w:space="0" w:color="000000"/>
+            </w:tcBorders>
+            <w:shd w:val="clear" w:color="auto" w:fill="EEEEEE"/>
+            <w:tcMar>
+              <w:top w:w="80" w:type="dxa"/>
+              <w:left w:w="80" w:type="dxa"/>
+              <w:bottom w:w="80" w:type="dxa"/>
+              <w:right w:w="80" w:type="dxa"/>
+            </w:tcMar>
+          </w:tcPr>
+          <w:p/>
+        </w:tc>
+      </w:tr>
+    </w:tbl>
+    <w:p>
+      <w:pPr>
+        <w:pStyle w:val="Body"/>
+        <w:rPr>
+          <w:sz w:val="20"/>
+          <w:szCs w:val="20"/>
+        </w:rPr>
+      </w:pPr>
+    </w:p>
+    <w:p>
+      <w:pPr>
+        <w:pStyle w:val="Body"/>
+        <w:rPr>
+          <w:sz w:val="20"/>
+          <w:szCs w:val="20"/>
+        </w:rPr>
+      </w:pPr>
+    </w:p>
+    <w:p>
+      <w:pPr>
+        <w:pStyle w:val="Body"/>
+        <w:rPr>
+          <w:b/>
+          <w:bCs/>
+          <w:sz w:val="20"/>
+          <w:szCs w:val="20"/>
+        </w:rPr>
+      </w:pPr>
+      <w:r>
+        <w:rPr>
+          <w:b/>
+          <w:bCs/>
+          <w:sz w:val="20"/>
+          <w:szCs w:val="20"/>
+        </w:rPr>
+        <w:t>Overall rating on this standard</w:t>
+      </w:r>
+      <w:r>
+        <w:rPr>
+          <w:sz w:val="20"/>
+          <w:szCs w:val="20"/>
+        </w:rPr>
+        <w:t xml:space="preserve">: </w:t>
+      </w:r>
+      <w:r>
+        <w:rPr>
+          <w:rFonts w:ascii="Arial Unicode MS" w:hAnsi="Arial Unicode MS"/>
+          <w:sz w:val="20"/>
+          <w:szCs w:val="20"/>
+        </w:rPr>
+        <w:t>✩</w:t>
+      </w:r>
+      <w:r>
+        <w:rPr>
+          <w:sz w:val="20"/>
+          <w:szCs w:val="20"/>
+        </w:rPr>
+        <w:t xml:space="preserve"> </w:t>
+      </w:r>
+      <w:r>
+        <w:rPr>
+          <w:rFonts w:ascii="Arial Unicode MS" w:hAnsi="Arial Unicode MS"/>
+          <w:sz w:val="20"/>
+          <w:szCs w:val="20"/>
+        </w:rPr>
+        <w:t>✩</w:t>
+      </w:r>
+      <w:r>
+        <w:rPr>
+          <w:sz w:val="20"/>
+          <w:szCs w:val="20"/>
+        </w:rPr>
+        <w:t xml:space="preserve"> </w:t>
+      </w:r>
+      <w:r>
+        <w:rPr>
+          <w:rFonts w:ascii="Arial Unicode MS" w:hAnsi="Arial Unicode MS"/>
+          <w:sz w:val="20"/>
+          <w:szCs w:val="20"/>
+        </w:rPr>
+        <w:t>✩</w:t>
+      </w:r>
+      <w:r>
+        <w:rPr>
+          <w:sz w:val="20"/>
+          <w:szCs w:val="20"/>
+        </w:rPr>
+        <w:t xml:space="preserve"> </w:t>
+      </w:r>
+      <w:r>
+        <w:rPr>
+          <w:rFonts w:ascii="Arial Unicode MS" w:hAnsi="Arial Unicode MS"/>
+          <w:sz w:val="20"/>
+          <w:szCs w:val="20"/>
+        </w:rPr>
+        <w:t>✩</w:t>
+      </w:r>
+      <w:r>
+        <w:rPr>
+          <w:sz w:val="20"/>
+          <w:szCs w:val="20"/>
+        </w:rPr>
+        <w:t xml:space="preserve"> </w:t>
+      </w:r>
+      <w:r>
+        <w:rPr>
+          <w:rFonts w:ascii="Arial Unicode MS" w:hAnsi="Arial Unicode MS"/>
+          <w:sz w:val="20"/>
+          <w:szCs w:val="20"/>
+        </w:rPr>
+        <w:t>✩</w:t>
+      </w:r>
+    </w:p>
+    <w:p>
+      <w:pPr>
+        <w:pStyle w:val="Body"/>
+        <w:rPr>
+          <w:sz w:val="20"/>
+          <w:szCs w:val="20"/>
+        </w:rPr>
+      </w:pPr>
+    </w:p>
+    <w:p>
+      <w:pPr>
+        <w:pStyle w:val="Body"/>
+        <w:rPr>
+          <w:sz w:val="20"/>
+          <w:szCs w:val="20"/>
+        </w:rPr>
+      </w:pPr>
+    </w:p>
+    <w:p>
+      <w:pPr>
+        <w:pStyle w:val="Body"/>
+        <w:rPr>
+          <w:sz w:val="20"/>
+          <w:szCs w:val="20"/>
+        </w:rPr>
+      </w:pPr>
+      <w:r>
+        <w:rPr>
+          <w:b/>
+          <w:bCs/>
+          <w:sz w:val="20"/>
+          <w:szCs w:val="20"/>
+        </w:rPr>
+        <w:t>A2.3</w:t>
+      </w:r>
+      <w:r>
+        <w:rPr>
+          <w:sz w:val="20"/>
+          <w:szCs w:val="20"/>
+        </w:rPr>
+        <w:t xml:space="preserve"> write algorithms with nested structures (e.g., to count elements in an array, calculate a total, find highest or lowest value, or perform a linear search).</w:t>
       </w:r>
     </w:p>
     <w:p>
@@ -1908,19 +2571,30 @@
             </w:tcMar>
           </w:tcPr>
           <w:p>
-            <w:hyperlink r:id="rId12" w:anchor="L37-L74" w:history="1">
+            <w:pPr>
+              <w:rPr>
+                <w:rStyle w:val="Hyperlink"/>
+              </w:rPr>
+            </w:pPr>
+            <w:hyperlink r:id="rId16" w:anchor="diff-a8fc7249233ad627c23477f3cac7e46bR94" w:history="1">
               <w:r>
                 <w:rPr>
                   <w:rStyle w:val="Hyperlink"/>
                 </w:rPr>
-                <w:t>https://github.com/rsgc-murphy-o/Maze/blob/dd23df043fe1b72273b6275d7595ca19adf6d7f2/Maze/GameScene.swift#L37-L74</w:t>
+                <w:t>https://github.com/rsgc-murphy-o/Maze/commit/a5055531474884a02f09bac9d30ccf7d569862bf#diff-a8fc7249233ad627c23477f3cac7e46bR94</w:t>
               </w:r>
             </w:hyperlink>
           </w:p>
-          <w:p/>
+          <w:p>
+            <w:pPr>
+              <w:rPr>
+                <w:rStyle w:val="Hyperlink"/>
+              </w:rPr>
+            </w:pPr>
+          </w:p>
           <w:p>
             <w:r>
-              <w:t>the ball moves when one touches and or holds down mouse 1.</w:t>
+              <w:t>this finds all the obstacles colliding with the ball.</w:t>
             </w:r>
           </w:p>
         </w:tc>
@@ -2068,21 +2742,31 @@
     </w:p>
     <w:p>
       <w:pPr>
-        <w:pStyle w:val="Body"/>
-        <w:rPr>
-          <w:sz w:val="20"/>
-          <w:szCs w:val="20"/>
-        </w:rPr>
-      </w:pPr>
-    </w:p>
-    <w:p>
-      <w:pPr>
-        <w:pStyle w:val="Body"/>
-        <w:rPr>
-          <w:sz w:val="20"/>
-          <w:szCs w:val="20"/>
-        </w:rPr>
-      </w:pPr>
+        <w:pStyle w:val="Heading3"/>
+        <w:rPr>
+          <w:sz w:val="22"/>
+          <w:szCs w:val="22"/>
+        </w:rPr>
+      </w:pPr>
+      <w:r>
+        <w:t>A3. Subprograms</w:t>
+      </w:r>
+      <w:r>
+        <w:rPr>
+          <w:rFonts w:ascii="Arial Unicode MS" w:hAnsi="Arial Unicode MS"/>
+        </w:rPr>
+        <w:br/>
+      </w:r>
+      <w:r>
+        <w:t>D</w:t>
+      </w:r>
+      <w:r>
+        <w:rPr>
+          <w:sz w:val="22"/>
+          <w:szCs w:val="22"/>
+        </w:rPr>
+        <w:t>emonstrate the ability to use subprograms within computer programs;</w:t>
+      </w:r>
     </w:p>
     <w:p>
       <w:pPr>
@@ -2099,14 +2783,14 @@
           <w:sz w:val="20"/>
           <w:szCs w:val="20"/>
         </w:rPr>
-        <w:t>A2.2</w:t>
-      </w:r>
-      <w:r>
-        <w:rPr>
-          <w:sz w:val="20"/>
-          <w:szCs w:val="20"/>
-        </w:rPr>
-        <w:t xml:space="preserve"> use sequence, selection, and repetition control structures to create programming solutions;</w:t>
+        <w:t>A3.1</w:t>
+      </w:r>
+      <w:r>
+        <w:rPr>
+          <w:sz w:val="20"/>
+          <w:szCs w:val="20"/>
+        </w:rPr>
+        <w:t xml:space="preserve"> demonstrate the ability to use existing sub-programs (e.g., random number generator, substring, absolute value) within computer programs; </w:t>
       </w:r>
     </w:p>
     <w:p>
@@ -2164,6 +2848,7 @@
               <w:pStyle w:val="TableStyle1"/>
             </w:pPr>
             <w:r>
+              <w:lastRenderedPageBreak/>
               <w:t>Evidence:</w:t>
             </w:r>
             <w:r>
@@ -2201,597 +2886,12 @@
             </w:tcMar>
           </w:tcPr>
           <w:p>
-            <w:hyperlink r:id="rId13" w:anchor="L13-L33" w:history="1">
-              <w:r>
-                <w:rPr>
-                  <w:rStyle w:val="Hyperlink"/>
-                </w:rPr>
-                <w:t>https://github.com/rsgc-murphy-o/Maze/blob/dd23df043fe1b72273b6275d7595ca19adf6d7f2/Maze/GameScene.swift#L13-L33</w:t>
-              </w:r>
-            </w:hyperlink>
-          </w:p>
-          <w:p/>
-          <w:p>
-            <w:r>
-              <w:t xml:space="preserve">places the background first then all of the sprite on top of it. </w:t>
-            </w:r>
-          </w:p>
-        </w:tc>
-      </w:tr>
-      <w:tr>
-        <w:tblPrEx>
-          <w:shd w:val="clear" w:color="auto" w:fill="auto"/>
-        </w:tblPrEx>
-        <w:trPr>
-          <w:trHeight w:val="279"/>
-        </w:trPr>
-        <w:tc>
-          <w:tcPr>
-            <w:tcW w:w="12955" w:type="dxa"/>
-            <w:tcBorders>
-              <w:top w:val="single" w:sz="2" w:space="0" w:color="000000"/>
-              <w:left w:val="single" w:sz="2" w:space="0" w:color="000000"/>
-              <w:bottom w:val="single" w:sz="2" w:space="0" w:color="000000"/>
-              <w:right w:val="single" w:sz="2" w:space="0" w:color="000000"/>
-            </w:tcBorders>
-            <w:shd w:val="clear" w:color="auto" w:fill="EEEEEE"/>
-            <w:tcMar>
-              <w:top w:w="80" w:type="dxa"/>
-              <w:left w:w="80" w:type="dxa"/>
-              <w:bottom w:w="80" w:type="dxa"/>
-              <w:right w:w="80" w:type="dxa"/>
-            </w:tcMar>
-          </w:tcPr>
-          <w:p/>
-        </w:tc>
-      </w:tr>
-    </w:tbl>
-    <w:p>
-      <w:pPr>
-        <w:pStyle w:val="Body"/>
-        <w:rPr>
-          <w:sz w:val="20"/>
-          <w:szCs w:val="20"/>
-        </w:rPr>
-      </w:pPr>
-    </w:p>
-    <w:p>
-      <w:pPr>
-        <w:pStyle w:val="Body"/>
-        <w:rPr>
-          <w:sz w:val="20"/>
-          <w:szCs w:val="20"/>
-        </w:rPr>
-      </w:pPr>
-    </w:p>
-    <w:p>
-      <w:pPr>
-        <w:pStyle w:val="Body"/>
-        <w:rPr>
-          <w:b/>
-          <w:bCs/>
-          <w:sz w:val="20"/>
-          <w:szCs w:val="20"/>
-        </w:rPr>
-      </w:pPr>
-      <w:r>
-        <w:rPr>
-          <w:b/>
-          <w:bCs/>
-          <w:sz w:val="20"/>
-          <w:szCs w:val="20"/>
-        </w:rPr>
-        <w:t>Overall rating on this standard</w:t>
-      </w:r>
-      <w:r>
-        <w:rPr>
-          <w:sz w:val="20"/>
-          <w:szCs w:val="20"/>
-        </w:rPr>
-        <w:t xml:space="preserve">: </w:t>
-      </w:r>
-      <w:r>
-        <w:rPr>
-          <w:rFonts w:ascii="Arial Unicode MS" w:hAnsi="Arial Unicode MS"/>
-          <w:sz w:val="20"/>
-          <w:szCs w:val="20"/>
-        </w:rPr>
-        <w:t>✩</w:t>
-      </w:r>
-      <w:r>
-        <w:rPr>
-          <w:sz w:val="20"/>
-          <w:szCs w:val="20"/>
-        </w:rPr>
-        <w:t xml:space="preserve"> </w:t>
-      </w:r>
-      <w:r>
-        <w:rPr>
-          <w:rFonts w:ascii="Arial Unicode MS" w:hAnsi="Arial Unicode MS"/>
-          <w:sz w:val="20"/>
-          <w:szCs w:val="20"/>
-        </w:rPr>
-        <w:t>✩</w:t>
-      </w:r>
-      <w:r>
-        <w:rPr>
-          <w:sz w:val="20"/>
-          <w:szCs w:val="20"/>
-        </w:rPr>
-        <w:t xml:space="preserve"> </w:t>
-      </w:r>
-      <w:r>
-        <w:rPr>
-          <w:rFonts w:ascii="Arial Unicode MS" w:hAnsi="Arial Unicode MS"/>
-          <w:sz w:val="20"/>
-          <w:szCs w:val="20"/>
-        </w:rPr>
-        <w:t>✩</w:t>
-      </w:r>
-      <w:r>
-        <w:rPr>
-          <w:sz w:val="20"/>
-          <w:szCs w:val="20"/>
-        </w:rPr>
-        <w:t xml:space="preserve"> </w:t>
-      </w:r>
-      <w:r>
-        <w:rPr>
-          <w:rFonts w:ascii="Arial Unicode MS" w:hAnsi="Arial Unicode MS"/>
-          <w:sz w:val="20"/>
-          <w:szCs w:val="20"/>
-        </w:rPr>
-        <w:t>✩</w:t>
-      </w:r>
-      <w:r>
-        <w:rPr>
-          <w:sz w:val="20"/>
-          <w:szCs w:val="20"/>
-        </w:rPr>
-        <w:t xml:space="preserve"> </w:t>
-      </w:r>
-      <w:r>
-        <w:rPr>
-          <w:rFonts w:ascii="Arial Unicode MS" w:hAnsi="Arial Unicode MS"/>
-          <w:sz w:val="20"/>
-          <w:szCs w:val="20"/>
-        </w:rPr>
-        <w:t>✩</w:t>
-      </w:r>
-    </w:p>
-    <w:p>
-      <w:pPr>
-        <w:pStyle w:val="Body"/>
-        <w:rPr>
-          <w:sz w:val="20"/>
-          <w:szCs w:val="20"/>
-        </w:rPr>
-      </w:pPr>
-    </w:p>
-    <w:p>
-      <w:pPr>
-        <w:pStyle w:val="Body"/>
-        <w:rPr>
-          <w:sz w:val="20"/>
-          <w:szCs w:val="20"/>
-        </w:rPr>
-      </w:pPr>
-    </w:p>
-    <w:p>
-      <w:pPr>
-        <w:pStyle w:val="Body"/>
-        <w:rPr>
-          <w:sz w:val="20"/>
-          <w:szCs w:val="20"/>
-        </w:rPr>
-      </w:pPr>
-      <w:r>
-        <w:rPr>
-          <w:b/>
-          <w:bCs/>
-          <w:sz w:val="20"/>
-          <w:szCs w:val="20"/>
-        </w:rPr>
-        <w:t>A2.3</w:t>
-      </w:r>
-      <w:r>
-        <w:rPr>
-          <w:sz w:val="20"/>
-          <w:szCs w:val="20"/>
-        </w:rPr>
-        <w:t xml:space="preserve"> write algorithms with nested structures (e.g., to count elements in an array, calculate a total, find highest or lowest value, or perform a linear search).</w:t>
-      </w:r>
-    </w:p>
-    <w:p>
-      <w:pPr>
-        <w:pStyle w:val="Body"/>
-        <w:rPr>
-          <w:sz w:val="20"/>
-          <w:szCs w:val="20"/>
-        </w:rPr>
-      </w:pPr>
-    </w:p>
-    <w:tbl>
-      <w:tblPr>
-        <w:tblW w:w="12955" w:type="dxa"/>
-        <w:tblInd w:w="108" w:type="dxa"/>
-        <w:tblBorders>
-          <w:top w:val="single" w:sz="2" w:space="0" w:color="000000"/>
-          <w:left w:val="single" w:sz="2" w:space="0" w:color="000000"/>
-          <w:bottom w:val="single" w:sz="2" w:space="0" w:color="000000"/>
-          <w:right w:val="single" w:sz="2" w:space="0" w:color="000000"/>
-          <w:insideH w:val="single" w:sz="2" w:space="0" w:color="000000"/>
-          <w:insideV w:val="single" w:sz="2" w:space="0" w:color="000000"/>
-        </w:tblBorders>
-        <w:shd w:val="clear" w:color="auto" w:fill="BDC0BF"/>
-        <w:tblLayout w:type="fixed"/>
-        <w:tblLook w:val="04A0" w:firstRow="1" w:lastRow="0" w:firstColumn="1" w:lastColumn="0" w:noHBand="0" w:noVBand="1"/>
-      </w:tblPr>
-      <w:tblGrid>
-        <w:gridCol w:w="12955"/>
-      </w:tblGrid>
-      <w:tr>
-        <w:trPr>
-          <w:trHeight w:val="279"/>
-          <w:tblHeader/>
-        </w:trPr>
-        <w:tc>
-          <w:tcPr>
-            <w:tcW w:w="12955" w:type="dxa"/>
-            <w:tcBorders>
-              <w:top w:val="single" w:sz="2" w:space="0" w:color="000000"/>
-              <w:left w:val="single" w:sz="2" w:space="0" w:color="000000"/>
-              <w:bottom w:val="single" w:sz="4" w:space="0" w:color="000000"/>
-              <w:right w:val="single" w:sz="2" w:space="0" w:color="000000"/>
-            </w:tcBorders>
-            <w:shd w:val="clear" w:color="auto" w:fill="BDC0BF"/>
-            <w:tcMar>
-              <w:top w:w="80" w:type="dxa"/>
-              <w:left w:w="80" w:type="dxa"/>
-              <w:bottom w:w="80" w:type="dxa"/>
-              <w:right w:w="80" w:type="dxa"/>
-            </w:tcMar>
-          </w:tcPr>
-          <w:p>
             <w:pPr>
-              <w:pStyle w:val="TableStyle1"/>
+              <w:rPr>
+                <w:rStyle w:val="Hyperlink"/>
+              </w:rPr>
             </w:pPr>
-            <w:r>
-              <w:t>Evidence:</w:t>
-            </w:r>
-            <w:r>
-              <w:rPr>
-                <w:b w:val="0"/>
-                <w:bCs w:val="0"/>
-              </w:rPr>
-              <w:t xml:space="preserve"> provide link(s) where possible, optionally provide brief explanatory text, add rows as needed</w:t>
-            </w:r>
-          </w:p>
-        </w:tc>
-      </w:tr>
-      <w:tr>
-        <w:tblPrEx>
-          <w:shd w:val="clear" w:color="auto" w:fill="auto"/>
-        </w:tblPrEx>
-        <w:trPr>
-          <w:trHeight w:val="279"/>
-        </w:trPr>
-        <w:tc>
-          <w:tcPr>
-            <w:tcW w:w="12955" w:type="dxa"/>
-            <w:tcBorders>
-              <w:top w:val="single" w:sz="4" w:space="0" w:color="000000"/>
-              <w:left w:val="single" w:sz="2" w:space="0" w:color="000000"/>
-              <w:bottom w:val="single" w:sz="2" w:space="0" w:color="000000"/>
-              <w:right w:val="single" w:sz="2" w:space="0" w:color="000000"/>
-            </w:tcBorders>
-            <w:shd w:val="clear" w:color="auto" w:fill="auto"/>
-            <w:tcMar>
-              <w:top w:w="80" w:type="dxa"/>
-              <w:left w:w="80" w:type="dxa"/>
-              <w:bottom w:w="80" w:type="dxa"/>
-              <w:right w:w="80" w:type="dxa"/>
-            </w:tcMar>
-          </w:tcPr>
-          <w:p>
-            <w:hyperlink r:id="rId14" w:anchor="diff-a8fc7249233ad627c23477f3cac7e46bR94" w:history="1">
-              <w:r>
-                <w:rPr>
-                  <w:rStyle w:val="Hyperlink"/>
-                </w:rPr>
-                <w:t>https://github.com/rsgc-murphy-o/Maze/commit/a5055531474884a02f09bac9d30ccf7d569862bf#diff-a8fc7249233ad627c23477f3cac7e46bR94</w:t>
-              </w:r>
-            </w:hyperlink>
-          </w:p>
-        </w:tc>
-      </w:tr>
-      <w:tr>
-        <w:tblPrEx>
-          <w:shd w:val="clear" w:color="auto" w:fill="auto"/>
-        </w:tblPrEx>
-        <w:trPr>
-          <w:trHeight w:val="279"/>
-        </w:trPr>
-        <w:tc>
-          <w:tcPr>
-            <w:tcW w:w="12955" w:type="dxa"/>
-            <w:tcBorders>
-              <w:top w:val="single" w:sz="2" w:space="0" w:color="000000"/>
-              <w:left w:val="single" w:sz="2" w:space="0" w:color="000000"/>
-              <w:bottom w:val="single" w:sz="2" w:space="0" w:color="000000"/>
-              <w:right w:val="single" w:sz="2" w:space="0" w:color="000000"/>
-            </w:tcBorders>
-            <w:shd w:val="clear" w:color="auto" w:fill="EEEEEE"/>
-            <w:tcMar>
-              <w:top w:w="80" w:type="dxa"/>
-              <w:left w:w="80" w:type="dxa"/>
-              <w:bottom w:w="80" w:type="dxa"/>
-              <w:right w:w="80" w:type="dxa"/>
-            </w:tcMar>
-          </w:tcPr>
-          <w:p/>
-        </w:tc>
-      </w:tr>
-    </w:tbl>
-    <w:p>
-      <w:pPr>
-        <w:pStyle w:val="Body"/>
-        <w:rPr>
-          <w:sz w:val="20"/>
-          <w:szCs w:val="20"/>
-        </w:rPr>
-      </w:pPr>
-    </w:p>
-    <w:p>
-      <w:pPr>
-        <w:pStyle w:val="Body"/>
-        <w:rPr>
-          <w:sz w:val="20"/>
-          <w:szCs w:val="20"/>
-        </w:rPr>
-      </w:pPr>
-    </w:p>
-    <w:p>
-      <w:pPr>
-        <w:pStyle w:val="Body"/>
-        <w:rPr>
-          <w:b/>
-          <w:bCs/>
-          <w:sz w:val="20"/>
-          <w:szCs w:val="20"/>
-        </w:rPr>
-      </w:pPr>
-      <w:r>
-        <w:rPr>
-          <w:b/>
-          <w:bCs/>
-          <w:sz w:val="20"/>
-          <w:szCs w:val="20"/>
-        </w:rPr>
-        <w:t>Overall rating on this standard</w:t>
-      </w:r>
-      <w:r>
-        <w:rPr>
-          <w:sz w:val="20"/>
-          <w:szCs w:val="20"/>
-        </w:rPr>
-        <w:t xml:space="preserve">: </w:t>
-      </w:r>
-      <w:r>
-        <w:rPr>
-          <w:rFonts w:ascii="Arial Unicode MS" w:hAnsi="Arial Unicode MS"/>
-          <w:sz w:val="20"/>
-          <w:szCs w:val="20"/>
-        </w:rPr>
-        <w:t>✩</w:t>
-      </w:r>
-      <w:r>
-        <w:rPr>
-          <w:sz w:val="20"/>
-          <w:szCs w:val="20"/>
-        </w:rPr>
-        <w:t xml:space="preserve"> </w:t>
-      </w:r>
-      <w:r>
-        <w:rPr>
-          <w:rFonts w:ascii="Arial Unicode MS" w:hAnsi="Arial Unicode MS"/>
-          <w:sz w:val="20"/>
-          <w:szCs w:val="20"/>
-        </w:rPr>
-        <w:t>✩</w:t>
-      </w:r>
-      <w:r>
-        <w:rPr>
-          <w:sz w:val="20"/>
-          <w:szCs w:val="20"/>
-        </w:rPr>
-        <w:t xml:space="preserve"> </w:t>
-      </w:r>
-      <w:r>
-        <w:rPr>
-          <w:rFonts w:ascii="Arial Unicode MS" w:hAnsi="Arial Unicode MS"/>
-          <w:sz w:val="20"/>
-          <w:szCs w:val="20"/>
-        </w:rPr>
-        <w:t>✩</w:t>
-      </w:r>
-      <w:r>
-        <w:rPr>
-          <w:sz w:val="20"/>
-          <w:szCs w:val="20"/>
-        </w:rPr>
-        <w:t xml:space="preserve"> </w:t>
-      </w:r>
-      <w:r>
-        <w:rPr>
-          <w:rFonts w:ascii="Arial Unicode MS" w:hAnsi="Arial Unicode MS"/>
-          <w:sz w:val="20"/>
-          <w:szCs w:val="20"/>
-        </w:rPr>
-        <w:t>✩</w:t>
-      </w:r>
-      <w:r>
-        <w:rPr>
-          <w:sz w:val="20"/>
-          <w:szCs w:val="20"/>
-        </w:rPr>
-        <w:t xml:space="preserve"> </w:t>
-      </w:r>
-      <w:r>
-        <w:rPr>
-          <w:rFonts w:ascii="Arial Unicode MS" w:hAnsi="Arial Unicode MS"/>
-          <w:sz w:val="20"/>
-          <w:szCs w:val="20"/>
-        </w:rPr>
-        <w:t>✩</w:t>
-      </w:r>
-    </w:p>
-    <w:p>
-      <w:pPr>
-        <w:pStyle w:val="Heading3"/>
-        <w:rPr>
-          <w:sz w:val="22"/>
-          <w:szCs w:val="22"/>
-        </w:rPr>
-      </w:pPr>
-      <w:r>
-        <w:t>A3. Subprograms</w:t>
-      </w:r>
-      <w:r>
-        <w:rPr>
-          <w:rFonts w:ascii="Arial Unicode MS" w:hAnsi="Arial Unicode MS"/>
-        </w:rPr>
-        <w:br/>
-      </w:r>
-      <w:r>
-        <w:t>D</w:t>
-      </w:r>
-      <w:r>
-        <w:rPr>
-          <w:sz w:val="22"/>
-          <w:szCs w:val="22"/>
-        </w:rPr>
-        <w:t>emonstrate the ability to use subprograms within computer programs;</w:t>
-      </w:r>
-    </w:p>
-    <w:p>
-      <w:pPr>
-        <w:pStyle w:val="Body"/>
-        <w:rPr>
-          <w:sz w:val="20"/>
-          <w:szCs w:val="20"/>
-        </w:rPr>
-      </w:pPr>
-      <w:r>
-        <w:rPr>
-          <w:b/>
-          <w:bCs/>
-          <w:sz w:val="20"/>
-          <w:szCs w:val="20"/>
-        </w:rPr>
-        <w:t>A3.1</w:t>
-      </w:r>
-      <w:r>
-        <w:rPr>
-          <w:sz w:val="20"/>
-          <w:szCs w:val="20"/>
-        </w:rPr>
-        <w:t xml:space="preserve"> demonstrate the ability to use existing sub-programs (e.g., random number generator, substring, absolute value) within computer programs; </w:t>
-      </w:r>
-    </w:p>
-    <w:p>
-      <w:pPr>
-        <w:pStyle w:val="Body"/>
-        <w:rPr>
-          <w:sz w:val="20"/>
-          <w:szCs w:val="20"/>
-        </w:rPr>
-      </w:pPr>
-    </w:p>
-    <w:tbl>
-      <w:tblPr>
-        <w:tblW w:w="12955" w:type="dxa"/>
-        <w:tblInd w:w="108" w:type="dxa"/>
-        <w:tblBorders>
-          <w:top w:val="single" w:sz="2" w:space="0" w:color="000000"/>
-          <w:left w:val="single" w:sz="2" w:space="0" w:color="000000"/>
-          <w:bottom w:val="single" w:sz="2" w:space="0" w:color="000000"/>
-          <w:right w:val="single" w:sz="2" w:space="0" w:color="000000"/>
-          <w:insideH w:val="single" w:sz="2" w:space="0" w:color="000000"/>
-          <w:insideV w:val="single" w:sz="2" w:space="0" w:color="000000"/>
-        </w:tblBorders>
-        <w:shd w:val="clear" w:color="auto" w:fill="BDC0BF"/>
-        <w:tblLayout w:type="fixed"/>
-        <w:tblLook w:val="04A0" w:firstRow="1" w:lastRow="0" w:firstColumn="1" w:lastColumn="0" w:noHBand="0" w:noVBand="1"/>
-      </w:tblPr>
-      <w:tblGrid>
-        <w:gridCol w:w="12955"/>
-      </w:tblGrid>
-      <w:tr>
-        <w:trPr>
-          <w:trHeight w:val="279"/>
-          <w:tblHeader/>
-        </w:trPr>
-        <w:tc>
-          <w:tcPr>
-            <w:tcW w:w="12955" w:type="dxa"/>
-            <w:tcBorders>
-              <w:top w:val="single" w:sz="2" w:space="0" w:color="000000"/>
-              <w:left w:val="single" w:sz="2" w:space="0" w:color="000000"/>
-              <w:bottom w:val="single" w:sz="4" w:space="0" w:color="000000"/>
-              <w:right w:val="single" w:sz="2" w:space="0" w:color="000000"/>
-            </w:tcBorders>
-            <w:shd w:val="clear" w:color="auto" w:fill="BDC0BF"/>
-            <w:tcMar>
-              <w:top w:w="80" w:type="dxa"/>
-              <w:left w:w="80" w:type="dxa"/>
-              <w:bottom w:w="80" w:type="dxa"/>
-              <w:right w:w="80" w:type="dxa"/>
-            </w:tcMar>
-          </w:tcPr>
-          <w:p>
-            <w:pPr>
-              <w:pStyle w:val="TableStyle1"/>
-            </w:pPr>
-            <w:r>
-              <w:t>Evidence:</w:t>
-            </w:r>
-            <w:r>
-              <w:rPr>
-                <w:b w:val="0"/>
-                <w:bCs w:val="0"/>
-              </w:rPr>
-              <w:t xml:space="preserve"> provide link(s) where possible, optionally provide brief explanatory text, add rows as needed</w:t>
-            </w:r>
-          </w:p>
-        </w:tc>
-      </w:tr>
-      <w:tr>
-        <w:tblPrEx>
-          <w:shd w:val="clear" w:color="auto" w:fill="auto"/>
-        </w:tblPrEx>
-        <w:trPr>
-          <w:trHeight w:val="279"/>
-        </w:trPr>
-        <w:tc>
-          <w:tcPr>
-            <w:tcW w:w="12955" w:type="dxa"/>
-            <w:tcBorders>
-              <w:top w:val="single" w:sz="4" w:space="0" w:color="000000"/>
-              <w:left w:val="single" w:sz="2" w:space="0" w:color="000000"/>
-              <w:bottom w:val="single" w:sz="2" w:space="0" w:color="000000"/>
-              <w:right w:val="single" w:sz="2" w:space="0" w:color="000000"/>
-            </w:tcBorders>
-            <w:shd w:val="clear" w:color="auto" w:fill="auto"/>
-            <w:tcMar>
-              <w:top w:w="80" w:type="dxa"/>
-              <w:left w:w="80" w:type="dxa"/>
-              <w:bottom w:w="80" w:type="dxa"/>
-              <w:right w:w="80" w:type="dxa"/>
-            </w:tcMar>
-          </w:tcPr>
-          <w:p>
-            <w:hyperlink r:id="rId15" w:anchor="diff-a8fc7249233ad627c23477f3cac7e46bR75" w:history="1">
+            <w:hyperlink r:id="rId17" w:anchor="diff-a8fc7249233ad627c23477f3cac7e46bR75" w:history="1">
               <w:r>
                 <w:rPr>
                   <w:rStyle w:val="Hyperlink"/>
@@ -2801,6 +2901,13 @@
             </w:hyperlink>
           </w:p>
           <w:p/>
+          <w:p>
+            <w:r>
+              <w:t>Shows my use of the random number generator.</w:t>
+            </w:r>
+            <w:bookmarkStart w:id="0" w:name="_GoBack"/>
+            <w:bookmarkEnd w:id="0"/>
+          </w:p>
         </w:tc>
       </w:tr>
       <w:tr>
@@ -3668,7 +3775,7 @@
             </w:tcMar>
           </w:tcPr>
           <w:p>
-            <w:hyperlink r:id="rId16" w:history="1">
+            <w:hyperlink r:id="rId18" w:anchor="diff-a8fc7249233ad627c23477f3cac7e46bR36" w:history="1">
               <w:r>
                 <w:rPr>
                   <w:rStyle w:val="Hyperlink"/>
@@ -3954,8 +4061,6 @@
             <w:r>
               <w:t>Once detecting a problem, I can most of the time solve the problem without assistance. Most cases are human error.</w:t>
             </w:r>
-            <w:bookmarkStart w:id="0" w:name="_GoBack"/>
-            <w:bookmarkEnd w:id="0"/>
           </w:p>
         </w:tc>
       </w:tr>
@@ -5315,8 +5420,8 @@
       </w:pPr>
     </w:p>
     <w:sectPr>
-      <w:headerReference w:type="default" r:id="rId17"/>
-      <w:footerReference w:type="default" r:id="rId18"/>
+      <w:headerReference w:type="default" r:id="rId19"/>
+      <w:footerReference w:type="default" r:id="rId20"/>
       <w:pgSz w:w="15840" w:h="12240" w:orient="landscape"/>
       <w:pgMar w:top="1440" w:right="1440" w:bottom="1440" w:left="1440" w:header="720" w:footer="864" w:gutter="0"/>
       <w:cols w:space="720"/>
@@ -5378,7 +5483,7 @@
       <w:rPr>
         <w:noProof/>
       </w:rPr>
-      <w:t>9</w:t>
+      <w:t>7</w:t>
     </w:r>
     <w:r>
       <w:fldChar w:fldCharType="end"/>
@@ -5386,14 +5491,27 @@
     <w:r>
       <w:t xml:space="preserve"> of </w:t>
     </w:r>
-    <w:fldSimple w:instr=" NUMPAGES ">
-      <w:r>
-        <w:rPr>
-          <w:noProof/>
-        </w:rPr>
-        <w:t>9</w:t>
-      </w:r>
-    </w:fldSimple>
+    <w:r>
+      <w:fldChar w:fldCharType="begin"/>
+    </w:r>
+    <w:r>
+      <w:instrText xml:space="preserve"> NUMPAGES </w:instrText>
+    </w:r>
+    <w:r>
+      <w:fldChar w:fldCharType="separate"/>
+    </w:r>
+    <w:r>
+      <w:rPr>
+        <w:noProof/>
+      </w:rPr>
+      <w:t>10</w:t>
+    </w:r>
+    <w:r>
+      <w:rPr>
+        <w:noProof/>
+      </w:rPr>
+      <w:fldChar w:fldCharType="end"/>
+    </w:r>
   </w:p>
 </w:ftr>
 </file>
@@ -6276,6 +6394,18 @@
     <w:rPr>
       <w:sz w:val="24"/>
       <w:szCs w:val="24"/>
+    </w:rPr>
+  </w:style>
+  <w:style w:type="character" w:styleId="FollowedHyperlink">
+    <w:name w:val="FollowedHyperlink"/>
+    <w:basedOn w:val="DefaultParagraphFont"/>
+    <w:uiPriority w:val="99"/>
+    <w:semiHidden/>
+    <w:unhideWhenUsed/>
+    <w:rsid w:val="00CB2A45"/>
+    <w:rPr>
+      <w:color w:val="FF00FF" w:themeColor="followedHyperlink"/>
+      <w:u w:val="single"/>
     </w:rPr>
   </w:style>
 </w:styles>

</xml_diff>